<commit_message>
Fixed typo in TaskerCLI screen designs
</commit_message>
<xml_diff>
--- a/docs/Review/to review/TaskerCLI Screen Designs.docx
+++ b/docs/Review/to review/TaskerCLI Screen Designs.docx
@@ -77,8 +77,10 @@
                               <w:t xml:space="preserve"> </w:t>
                             </w:r>
                             <w:r>
-                              <w:t>Windown</w:t>
+                              <w:t>Window</w:t>
                             </w:r>
+                            <w:bookmarkStart w:id="0" w:name="_GoBack"/>
+                            <w:bookmarkEnd w:id="0"/>
                           </w:p>
                         </w:txbxContent>
                       </wps:txbx>
@@ -120,8 +122,10 @@
                         <w:t xml:space="preserve"> </w:t>
                       </w:r>
                       <w:r>
-                        <w:t>Windown</w:t>
+                        <w:t>Window</w:t>
                       </w:r>
+                      <w:bookmarkStart w:id="1" w:name="_GoBack"/>
+                      <w:bookmarkEnd w:id="1"/>
                     </w:p>
                   </w:txbxContent>
                 </v:textbox>
@@ -8148,13 +8152,8 @@
                                 <w:jc w:val="center"/>
                               </w:pPr>
                               <w:r>
-                                <w:t>Are you sure you wa</w:t>
+                                <w:t>Are you sure you want to exit?</w:t>
                               </w:r>
-                              <w:bookmarkStart w:id="0" w:name="_GoBack"/>
-                              <w:r>
-                                <w:t>nt to exit?</w:t>
-                              </w:r>
-                              <w:bookmarkEnd w:id="0"/>
                             </w:p>
                           </w:txbxContent>
                         </wps:txbx>
@@ -10155,7 +10154,7 @@
 </file>
 
 <file path=customXml/itemProps1.xml><?xml version="1.0" encoding="utf-8"?>
-<ds:datastoreItem xmlns:ds="http://schemas.openxmlformats.org/officeDocument/2006/customXml" ds:itemID="{B6D4E269-2D4B-46DF-9CB9-B60C2E164F74}">
+<ds:datastoreItem xmlns:ds="http://schemas.openxmlformats.org/officeDocument/2006/customXml" ds:itemID="{61325F89-89EB-4140-83F2-A35610D7E453}">
   <ds:schemaRefs>
     <ds:schemaRef ds:uri="http://schemas.openxmlformats.org/officeDocument/2006/bibliography"/>
   </ds:schemaRefs>

</xml_diff>